<commit_message>
ModeloDominio v0.2 y DSSVetTrack v0.2
</commit_message>
<xml_diff>
--- a/etc/DSSVetTrack.docx
+++ b/etc/DSSVetTrack.docx
@@ -4,13 +4,18 @@
   <w:body>
     <w:p>
       <w:pPr>
-        <w:rPr>
-          <w:sz w:val="32"/>
-          <w:szCs w:val="32"/>
-        </w:rPr>
-      </w:pPr>
-      <w:r>
-        <w:rPr>
+        <w:jc w:val="center"/>
+        <w:rPr>
+          <w:b/>
+          <w:smallCaps/>
+          <w:sz w:val="32"/>
+          <w:szCs w:val="32"/>
+        </w:rPr>
+      </w:pPr>
+      <w:r>
+        <w:rPr>
+          <w:b/>
+          <w:smallCaps/>
           <w:sz w:val="32"/>
           <w:szCs w:val="32"/>
         </w:rPr>
@@ -18,9 +23,15 @@
       </w:r>
     </w:p>
     <w:p>
-      <w:r>
+      <w:pPr>
+        <w:jc w:val="center"/>
+      </w:pPr>
+      <w:r>
+        <w:rPr>
+          <w:noProof/>
+        </w:rPr>
         <w:drawing>
-          <wp:inline distT="0" distB="0" distL="0" distR="0" wp14:anchorId="3C21F141" wp14:editId="5DD9CEDB">
+          <wp:inline distT="0" distB="0" distL="0" distR="0" wp14:anchorId="253BED44" wp14:editId="070A0AE5">
             <wp:extent cx="4086225" cy="2658139"/>
             <wp:effectExtent l="0" t="0" r="0" b="8890"/>
             <wp:docPr id="1631814375" name="Imagen 1" descr="Diagrama&#10;&#10;Descripción generada automáticamente con confianza media"/>
@@ -63,16 +74,41 @@
         </w:drawing>
       </w:r>
     </w:p>
-    <w:p/>
-    <w:p>
-      <w:r>
+    <w:p>
+      <w:pPr>
+        <w:jc w:val="center"/>
+      </w:pPr>
+    </w:p>
+    <w:p>
+      <w:pPr>
+        <w:jc w:val="center"/>
+        <w:rPr>
+          <w:b/>
+          <w:smallCaps/>
+          <w:sz w:val="32"/>
+          <w:szCs w:val="32"/>
+        </w:rPr>
+      </w:pPr>
+      <w:r>
+        <w:rPr>
+          <w:b/>
+          <w:smallCaps/>
+          <w:sz w:val="32"/>
+          <w:szCs w:val="32"/>
+        </w:rPr>
         <w:t>Iniciar sesión</w:t>
       </w:r>
     </w:p>
     <w:p>
-      <w:r>
+      <w:pPr>
+        <w:jc w:val="center"/>
+      </w:pPr>
+      <w:r>
+        <w:rPr>
+          <w:noProof/>
+        </w:rPr>
         <w:drawing>
-          <wp:inline distT="0" distB="0" distL="0" distR="0" wp14:anchorId="71BF915C" wp14:editId="5BEE787F">
+          <wp:inline distT="0" distB="0" distL="0" distR="0" wp14:anchorId="2750A7B8" wp14:editId="5C3EFDFB">
             <wp:extent cx="4114800" cy="2211572"/>
             <wp:effectExtent l="0" t="0" r="0" b="0"/>
             <wp:docPr id="1685437324" name="Imagen 1" descr="Diagrama&#10;&#10;Descripción generada automáticamente"/>
@@ -116,14 +152,40 @@
       </w:r>
     </w:p>
     <w:p>
-      <w:r>
+      <w:pPr>
+        <w:jc w:val="center"/>
+      </w:pPr>
+    </w:p>
+    <w:p>
+      <w:pPr>
+        <w:jc w:val="center"/>
+        <w:rPr>
+          <w:b/>
+          <w:smallCaps/>
+          <w:sz w:val="32"/>
+          <w:szCs w:val="32"/>
+        </w:rPr>
+      </w:pPr>
+      <w:r>
+        <w:rPr>
+          <w:b/>
+          <w:smallCaps/>
+          <w:sz w:val="32"/>
+          <w:szCs w:val="32"/>
+        </w:rPr>
         <w:t>Ver lista de productos</w:t>
       </w:r>
     </w:p>
     <w:p>
-      <w:r>
+      <w:pPr>
+        <w:jc w:val="center"/>
+      </w:pPr>
+      <w:r>
+        <w:rPr>
+          <w:noProof/>
+        </w:rPr>
         <w:drawing>
-          <wp:inline distT="0" distB="0" distL="0" distR="0" wp14:anchorId="2E14EBF9" wp14:editId="63BB174E">
+          <wp:inline distT="0" distB="0" distL="0" distR="0" wp14:anchorId="77A2729A" wp14:editId="2E1377C8">
             <wp:extent cx="4086795" cy="2038635"/>
             <wp:effectExtent l="0" t="0" r="0" b="0"/>
             <wp:docPr id="1264661640" name="Imagen 1" descr="Diagrama&#10;&#10;Descripción generada automáticamente"/>
@@ -160,15 +222,36 @@
       </w:r>
     </w:p>
     <w:p>
-      <w:r>
+      <w:pPr>
+        <w:jc w:val="center"/>
+        <w:rPr>
+          <w:b/>
+          <w:smallCaps/>
+          <w:sz w:val="32"/>
+          <w:szCs w:val="32"/>
+        </w:rPr>
+      </w:pPr>
+      <w:r>
+        <w:rPr>
+          <w:b/>
+          <w:smallCaps/>
+          <w:sz w:val="32"/>
+          <w:szCs w:val="32"/>
+        </w:rPr>
+        <w:lastRenderedPageBreak/>
         <w:t>Registrar cita</w:t>
       </w:r>
     </w:p>
     <w:p>
-      <w:r>
-        <w:lastRenderedPageBreak/>
+      <w:pPr>
+        <w:jc w:val="center"/>
+      </w:pPr>
+      <w:r>
+        <w:rPr>
+          <w:noProof/>
+        </w:rPr>
         <w:drawing>
-          <wp:inline distT="0" distB="0" distL="0" distR="0" wp14:anchorId="2EC0D07E" wp14:editId="67F0D3C5">
+          <wp:inline distT="0" distB="0" distL="0" distR="0" wp14:anchorId="3BE6F49F" wp14:editId="26433DBF">
             <wp:extent cx="4229690" cy="2724530"/>
             <wp:effectExtent l="0" t="0" r="0" b="0"/>
             <wp:docPr id="620675332" name="Imagen 1" descr="Diagrama&#10;&#10;Descripción generada automáticamente"/>
@@ -204,18 +287,43 @@
         </w:drawing>
       </w:r>
     </w:p>
-    <w:p/>
-    <w:p>
-      <w:r>
+    <w:p>
+      <w:pPr>
+        <w:jc w:val="center"/>
+      </w:pPr>
+    </w:p>
+    <w:p>
+      <w:pPr>
+        <w:jc w:val="center"/>
+        <w:rPr>
+          <w:b/>
+          <w:smallCaps/>
+          <w:sz w:val="32"/>
+          <w:szCs w:val="32"/>
+        </w:rPr>
+      </w:pPr>
+      <w:r>
+        <w:rPr>
+          <w:b/>
+          <w:smallCaps/>
+          <w:sz w:val="32"/>
+          <w:szCs w:val="32"/>
+        </w:rPr>
         <w:t>Ver perfil del Usuario</w:t>
       </w:r>
     </w:p>
     <w:p>
-      <w:r>
+      <w:pPr>
+        <w:jc w:val="center"/>
+      </w:pPr>
+      <w:r>
+        <w:rPr>
+          <w:noProof/>
+        </w:rPr>
         <w:drawing>
-          <wp:inline distT="0" distB="0" distL="0" distR="0" wp14:anchorId="18693FF9" wp14:editId="25BCE2E6">
-            <wp:extent cx="4163006" cy="2210108"/>
-            <wp:effectExtent l="0" t="0" r="9525" b="0"/>
+          <wp:inline distT="0" distB="0" distL="0" distR="0" wp14:anchorId="7CA494E3" wp14:editId="452AD157">
+            <wp:extent cx="3936875" cy="2090057"/>
+            <wp:effectExtent l="0" t="0" r="6985" b="5715"/>
             <wp:docPr id="1071600711" name="Imagen 1" descr="Diagrama&#10;&#10;Descripción generada automáticamente"/>
             <wp:cNvGraphicFramePr>
               <a:graphicFrameLocks xmlns:a="http://schemas.openxmlformats.org/drawingml/2006/main" noChangeAspect="1"/>
@@ -236,7 +344,152 @@
                   <pic:spPr>
                     <a:xfrm>
                       <a:off x="0" y="0"/>
-                      <a:ext cx="4163006" cy="2210108"/>
+                      <a:ext cx="3939079" cy="2091227"/>
+                    </a:xfrm>
+                    <a:prstGeom prst="rect">
+                      <a:avLst/>
+                    </a:prstGeom>
+                  </pic:spPr>
+                </pic:pic>
+              </a:graphicData>
+            </a:graphic>
+          </wp:inline>
+        </w:drawing>
+      </w:r>
+    </w:p>
+    <w:p>
+      <w:pPr>
+        <w:jc w:val="center"/>
+      </w:pPr>
+    </w:p>
+    <w:p>
+      <w:pPr>
+        <w:jc w:val="center"/>
+        <w:rPr>
+          <w:b/>
+          <w:smallCaps/>
+          <w:sz w:val="32"/>
+          <w:szCs w:val="32"/>
+        </w:rPr>
+      </w:pPr>
+      <w:r>
+        <w:rPr>
+          <w:b/>
+          <w:smallCaps/>
+          <w:sz w:val="32"/>
+          <w:szCs w:val="32"/>
+        </w:rPr>
+        <w:t>Administrar</w:t>
+      </w:r>
+    </w:p>
+    <w:p>
+      <w:pPr>
+        <w:jc w:val="center"/>
+      </w:pPr>
+      <w:r>
+        <w:drawing>
+          <wp:inline distT="0" distB="0" distL="0" distR="0" wp14:anchorId="2D035FF2" wp14:editId="14070F70">
+            <wp:extent cx="3465095" cy="2130642"/>
+            <wp:effectExtent l="0" t="0" r="2540" b="3175"/>
+            <wp:docPr id="1314782421" name="Imagen 1" descr="Diagrama&#10;&#10;Descripción generada automáticamente"/>
+            <wp:cNvGraphicFramePr>
+              <a:graphicFrameLocks xmlns:a="http://schemas.openxmlformats.org/drawingml/2006/main" noChangeAspect="1"/>
+            </wp:cNvGraphicFramePr>
+            <a:graphic xmlns:a="http://schemas.openxmlformats.org/drawingml/2006/main">
+              <a:graphicData uri="http://schemas.openxmlformats.org/drawingml/2006/picture">
+                <pic:pic xmlns:pic="http://schemas.openxmlformats.org/drawingml/2006/picture">
+                  <pic:nvPicPr>
+                    <pic:cNvPr id="1314782421" name="Imagen 1" descr="Diagrama&#10;&#10;Descripción generada automáticamente"/>
+                    <pic:cNvPicPr/>
+                  </pic:nvPicPr>
+                  <pic:blipFill>
+                    <a:blip r:embed="rId9"/>
+                    <a:stretch>
+                      <a:fillRect/>
+                    </a:stretch>
+                  </pic:blipFill>
+                  <pic:spPr>
+                    <a:xfrm>
+                      <a:off x="0" y="0"/>
+                      <a:ext cx="3472873" cy="2135425"/>
+                    </a:xfrm>
+                    <a:prstGeom prst="rect">
+                      <a:avLst/>
+                    </a:prstGeom>
+                  </pic:spPr>
+                </pic:pic>
+              </a:graphicData>
+            </a:graphic>
+          </wp:inline>
+        </w:drawing>
+      </w:r>
+    </w:p>
+    <w:p>
+      <w:pPr>
+        <w:jc w:val="center"/>
+        <w:rPr>
+          <w:b/>
+          <w:smallCaps/>
+          <w:sz w:val="32"/>
+          <w:szCs w:val="32"/>
+        </w:rPr>
+      </w:pPr>
+      <w:r>
+        <w:br w:type="page"/>
+      </w:r>
+      <w:r>
+        <w:rPr>
+          <w:b/>
+          <w:smallCaps/>
+          <w:sz w:val="32"/>
+          <w:szCs w:val="32"/>
+        </w:rPr>
+        <w:lastRenderedPageBreak/>
+        <w:t>Administrar inventario</w:t>
+      </w:r>
+    </w:p>
+    <w:p>
+      <w:pPr>
+        <w:jc w:val="center"/>
+        <w:rPr>
+          <w:b/>
+          <w:smallCaps/>
+          <w:sz w:val="32"/>
+          <w:szCs w:val="32"/>
+        </w:rPr>
+      </w:pPr>
+      <w:r>
+        <w:rPr>
+          <w:b/>
+          <w:smallCaps/>
+          <w:sz w:val="32"/>
+          <w:szCs w:val="32"/>
+        </w:rPr>
+        <w:drawing>
+          <wp:inline distT="0" distB="0" distL="0" distR="0" wp14:anchorId="3CBC8CD8" wp14:editId="400D4996">
+            <wp:extent cx="5400040" cy="2806700"/>
+            <wp:effectExtent l="0" t="0" r="0" b="0"/>
+            <wp:docPr id="802125490" name="Imagen 1" descr="Imagen que contiene Tabla&#10;&#10;Descripción generada automáticamente"/>
+            <wp:cNvGraphicFramePr>
+              <a:graphicFrameLocks xmlns:a="http://schemas.openxmlformats.org/drawingml/2006/main" noChangeAspect="1"/>
+            </wp:cNvGraphicFramePr>
+            <a:graphic xmlns:a="http://schemas.openxmlformats.org/drawingml/2006/main">
+              <a:graphicData uri="http://schemas.openxmlformats.org/drawingml/2006/picture">
+                <pic:pic xmlns:pic="http://schemas.openxmlformats.org/drawingml/2006/picture">
+                  <pic:nvPicPr>
+                    <pic:cNvPr id="802125490" name="Imagen 1" descr="Imagen que contiene Tabla&#10;&#10;Descripción generada automáticamente"/>
+                    <pic:cNvPicPr/>
+                  </pic:nvPicPr>
+                  <pic:blipFill>
+                    <a:blip r:embed="rId10"/>
+                    <a:stretch>
+                      <a:fillRect/>
+                    </a:stretch>
+                  </pic:blipFill>
+                  <pic:spPr>
+                    <a:xfrm>
+                      <a:off x="0" y="0"/>
+                      <a:ext cx="5400040" cy="2806700"/>
                     </a:xfrm>
                     <a:prstGeom prst="rect">
                       <a:avLst/>

</xml_diff>